<commit_message>
Add non functional requirement about app deploy
</commit_message>
<xml_diff>
--- a/docs/ERS.docx
+++ b/docs/ERS.docx
@@ -15,13 +15,8 @@
       <w:pPr>
         <w:jc w:val="center"/>
       </w:pPr>
-      <w:proofErr w:type="spellStart"/>
-      <w:r>
-        <w:t>Karol</w:t>
-      </w:r>
-      <w:proofErr w:type="spellEnd"/>
-      <w:r>
-        <w:t xml:space="preserve"> L. Macas y Alexander D. Guacán</w:t>
+      <w:r>
+        <w:t>Karol L. Macas y Alexander D. Guacán</w:t>
       </w:r>
     </w:p>
     <w:p>
@@ -148,7 +143,7 @@
           <w:r>
             <w:fldChar w:fldCharType="separate"/>
           </w:r>
-          <w:hyperlink w:anchor="_Toc169987419" w:history="1">
+          <w:hyperlink w:anchor="_Toc170288976" w:history="1">
             <w:r>
               <w:rPr>
                 <w:rStyle w:val="Hyperlink"/>
@@ -191,7 +186,7 @@
                 <w:noProof/>
                 <w:webHidden/>
               </w:rPr>
-              <w:instrText xml:space="preserve"> PAGEREF _Toc169987419 \h </w:instrText>
+              <w:instrText xml:space="preserve"> PAGEREF _Toc170288976 \h </w:instrText>
             </w:r>
             <w:r>
               <w:rPr>
@@ -236,7 +231,7 @@
               <w:lang w:val="en-US"/>
             </w:rPr>
           </w:pPr>
-          <w:hyperlink w:anchor="_Toc169987420" w:history="1">
+          <w:hyperlink w:anchor="_Toc170288977" w:history="1">
             <w:r>
               <w:rPr>
                 <w:rStyle w:val="Hyperlink"/>
@@ -279,7 +274,7 @@
                 <w:noProof/>
                 <w:webHidden/>
               </w:rPr>
-              <w:instrText xml:space="preserve"> PAGEREF _Toc169987420 \h </w:instrText>
+              <w:instrText xml:space="preserve"> PAGEREF _Toc170288977 \h </w:instrText>
             </w:r>
             <w:r>
               <w:rPr>
@@ -299,7 +294,7 @@
                 <w:noProof/>
                 <w:webHidden/>
               </w:rPr>
-              <w:t>3</w:t>
+              <w:t>4</w:t>
             </w:r>
             <w:r>
               <w:rPr>
@@ -324,7 +319,7 @@
               <w:lang w:val="en-US"/>
             </w:rPr>
           </w:pPr>
-          <w:hyperlink w:anchor="_Toc169987421" w:history="1">
+          <w:hyperlink w:anchor="_Toc170288978" w:history="1">
             <w:r>
               <w:rPr>
                 <w:rStyle w:val="Hyperlink"/>
@@ -367,7 +362,7 @@
                 <w:noProof/>
                 <w:webHidden/>
               </w:rPr>
-              <w:instrText xml:space="preserve"> PAGEREF _Toc169987421 \h </w:instrText>
+              <w:instrText xml:space="preserve"> PAGEREF _Toc170288978 \h </w:instrText>
             </w:r>
             <w:r>
               <w:rPr>
@@ -387,7 +382,7 @@
                 <w:noProof/>
                 <w:webHidden/>
               </w:rPr>
-              <w:t>4</w:t>
+              <w:t>5</w:t>
             </w:r>
             <w:r>
               <w:rPr>
@@ -412,7 +407,7 @@
               <w:lang w:val="en-US"/>
             </w:rPr>
           </w:pPr>
-          <w:hyperlink w:anchor="_Toc169987422" w:history="1">
+          <w:hyperlink w:anchor="_Toc170288979" w:history="1">
             <w:r>
               <w:rPr>
                 <w:rStyle w:val="Hyperlink"/>
@@ -455,7 +450,7 @@
                 <w:noProof/>
                 <w:webHidden/>
               </w:rPr>
-              <w:instrText xml:space="preserve"> PAGEREF _Toc169987422 \h </w:instrText>
+              <w:instrText xml:space="preserve"> PAGEREF _Toc170288979 \h </w:instrText>
             </w:r>
             <w:r>
               <w:rPr>
@@ -475,7 +470,7 @@
                 <w:noProof/>
                 <w:webHidden/>
               </w:rPr>
-              <w:t>5</w:t>
+              <w:t>6</w:t>
             </w:r>
             <w:r>
               <w:rPr>
@@ -500,7 +495,7 @@
               <w:lang w:val="en-US"/>
             </w:rPr>
           </w:pPr>
-          <w:hyperlink w:anchor="_Toc169987423" w:history="1">
+          <w:hyperlink w:anchor="_Toc170288980" w:history="1">
             <w:r>
               <w:rPr>
                 <w:rStyle w:val="Hyperlink"/>
@@ -543,7 +538,7 @@
                 <w:noProof/>
                 <w:webHidden/>
               </w:rPr>
-              <w:instrText xml:space="preserve"> PAGEREF _Toc169987423 \h </w:instrText>
+              <w:instrText xml:space="preserve"> PAGEREF _Toc170288980 \h </w:instrText>
             </w:r>
             <w:r>
               <w:rPr>
@@ -588,7 +583,7 @@
               <w:lang w:val="en-US"/>
             </w:rPr>
           </w:pPr>
-          <w:hyperlink w:anchor="_Toc169987424" w:history="1">
+          <w:hyperlink w:anchor="_Toc170288981" w:history="1">
             <w:r>
               <w:rPr>
                 <w:rStyle w:val="Hyperlink"/>
@@ -610,7 +605,7 @@
                 <w:rStyle w:val="Hyperlink"/>
                 <w:noProof/>
               </w:rPr>
-              <w:t>Requisitos no funcionales</w:t>
+              <w:t>Especificación de interfaces</w:t>
             </w:r>
             <w:r>
               <w:rPr>
@@ -631,7 +626,95 @@
                 <w:noProof/>
                 <w:webHidden/>
               </w:rPr>
-              <w:instrText xml:space="preserve"> PAGEREF _Toc169987424 \h </w:instrText>
+              <w:instrText xml:space="preserve"> PAGEREF _Toc170288981 \h </w:instrText>
+            </w:r>
+            <w:r>
+              <w:rPr>
+                <w:noProof/>
+                <w:webHidden/>
+              </w:rPr>
+            </w:r>
+            <w:r>
+              <w:rPr>
+                <w:noProof/>
+                <w:webHidden/>
+              </w:rPr>
+              <w:fldChar w:fldCharType="separate"/>
+            </w:r>
+            <w:r>
+              <w:rPr>
+                <w:noProof/>
+                <w:webHidden/>
+              </w:rPr>
+              <w:t>13</w:t>
+            </w:r>
+            <w:r>
+              <w:rPr>
+                <w:noProof/>
+                <w:webHidden/>
+              </w:rPr>
+              <w:fldChar w:fldCharType="end"/>
+            </w:r>
+          </w:hyperlink>
+        </w:p>
+        <w:p>
+          <w:pPr>
+            <w:pStyle w:val="TOC1"/>
+            <w:tabs>
+              <w:tab w:val="left" w:pos="440"/>
+              <w:tab w:val="right" w:leader="dot" w:pos="9016"/>
+            </w:tabs>
+            <w:rPr>
+              <w:rFonts w:asciiTheme="minorHAnsi" w:eastAsiaTheme="minorEastAsia" w:hAnsiTheme="minorHAnsi"/>
+              <w:noProof/>
+              <w:sz w:val="22"/>
+              <w:lang w:val="en-US"/>
+            </w:rPr>
+          </w:pPr>
+          <w:hyperlink w:anchor="_Toc170288982" w:history="1">
+            <w:r>
+              <w:rPr>
+                <w:rStyle w:val="Hyperlink"/>
+                <w:noProof/>
+              </w:rPr>
+              <w:t>7.</w:t>
+            </w:r>
+            <w:r>
+              <w:rPr>
+                <w:rFonts w:asciiTheme="minorHAnsi" w:eastAsiaTheme="minorEastAsia" w:hAnsiTheme="minorHAnsi"/>
+                <w:noProof/>
+                <w:sz w:val="22"/>
+                <w:lang w:val="en-US"/>
+              </w:rPr>
+              <w:tab/>
+            </w:r>
+            <w:r>
+              <w:rPr>
+                <w:rStyle w:val="Hyperlink"/>
+                <w:noProof/>
+              </w:rPr>
+              <w:t>Requisitos no funcionales</w:t>
+            </w:r>
+            <w:r>
+              <w:rPr>
+                <w:noProof/>
+                <w:webHidden/>
+              </w:rPr>
+              <w:tab/>
+            </w:r>
+            <w:r>
+              <w:rPr>
+                <w:noProof/>
+                <w:webHidden/>
+              </w:rPr>
+              <w:fldChar w:fldCharType="begin"/>
+            </w:r>
+            <w:r>
+              <w:rPr>
+                <w:noProof/>
+                <w:webHidden/>
+              </w:rPr>
+              <w:instrText xml:space="preserve"> PAGEREF _Toc170288982 \h </w:instrText>
             </w:r>
             <w:r>
               <w:rPr>
@@ -709,7 +792,7 @@
       <w:r>
         <w:fldChar w:fldCharType="separate"/>
       </w:r>
-      <w:hyperlink w:anchor="_Toc169987425" w:history="1">
+      <w:hyperlink w:anchor="_Toc170288983" w:history="1">
         <w:r>
           <w:rPr>
             <w:rStyle w:val="Hyperlink"/>
@@ -738,7 +821,7 @@
             <w:noProof/>
             <w:webHidden/>
           </w:rPr>
-          <w:instrText xml:space="preserve"> PAGEREF _Toc169987425 \h </w:instrText>
+          <w:instrText xml:space="preserve"> PAGEREF _Toc170288983 \h </w:instrText>
         </w:r>
         <w:r>
           <w:rPr>
@@ -782,7 +865,7 @@
           <w:lang w:val="en-US"/>
         </w:rPr>
       </w:pPr>
-      <w:hyperlink w:anchor="_Toc169987426" w:history="1">
+      <w:hyperlink w:anchor="_Toc170288984" w:history="1">
         <w:r>
           <w:rPr>
             <w:rStyle w:val="Hyperlink"/>
@@ -811,7 +894,7 @@
             <w:noProof/>
             <w:webHidden/>
           </w:rPr>
-          <w:instrText xml:space="preserve"> PAGEREF _Toc169987426 \h </w:instrText>
+          <w:instrText xml:space="preserve"> PAGEREF _Toc170288984 \h </w:instrText>
         </w:r>
         <w:r>
           <w:rPr>
@@ -855,7 +938,7 @@
           <w:lang w:val="en-US"/>
         </w:rPr>
       </w:pPr>
-      <w:hyperlink w:anchor="_Toc169987427" w:history="1">
+      <w:hyperlink w:anchor="_Toc170288985" w:history="1">
         <w:r>
           <w:rPr>
             <w:rStyle w:val="Hyperlink"/>
@@ -884,7 +967,7 @@
             <w:noProof/>
             <w:webHidden/>
           </w:rPr>
-          <w:instrText xml:space="preserve"> PAGEREF _Toc169987427 \h </w:instrText>
+          <w:instrText xml:space="preserve"> PAGEREF _Toc170288985 \h </w:instrText>
         </w:r>
         <w:r>
           <w:rPr>
@@ -928,7 +1011,7 @@
           <w:lang w:val="en-US"/>
         </w:rPr>
       </w:pPr>
-      <w:hyperlink w:anchor="_Toc169987428" w:history="1">
+      <w:hyperlink w:anchor="_Toc170288986" w:history="1">
         <w:r>
           <w:rPr>
             <w:rStyle w:val="Hyperlink"/>
@@ -957,7 +1040,7 @@
             <w:noProof/>
             <w:webHidden/>
           </w:rPr>
-          <w:instrText xml:space="preserve"> PAGEREF _Toc169987428 \h </w:instrText>
+          <w:instrText xml:space="preserve"> PAGEREF _Toc170288986 \h </w:instrText>
         </w:r>
         <w:r>
           <w:rPr>
@@ -1001,7 +1084,7 @@
           <w:lang w:val="en-US"/>
         </w:rPr>
       </w:pPr>
-      <w:hyperlink w:anchor="_Toc169987429" w:history="1">
+      <w:hyperlink w:anchor="_Toc170288987" w:history="1">
         <w:r>
           <w:rPr>
             <w:rStyle w:val="Hyperlink"/>
@@ -1030,7 +1113,7 @@
             <w:noProof/>
             <w:webHidden/>
           </w:rPr>
-          <w:instrText xml:space="preserve"> PAGEREF _Toc169987429 \h </w:instrText>
+          <w:instrText xml:space="preserve"> PAGEREF _Toc170288987 \h </w:instrText>
         </w:r>
         <w:r>
           <w:rPr>
@@ -1074,7 +1157,7 @@
           <w:lang w:val="en-US"/>
         </w:rPr>
       </w:pPr>
-      <w:hyperlink w:anchor="_Toc169987430" w:history="1">
+      <w:hyperlink w:anchor="_Toc170288988" w:history="1">
         <w:r>
           <w:rPr>
             <w:rStyle w:val="Hyperlink"/>
@@ -1103,7 +1186,80 @@
             <w:noProof/>
             <w:webHidden/>
           </w:rPr>
-          <w:instrText xml:space="preserve"> PAGEREF _Toc169987430 \h </w:instrText>
+          <w:instrText xml:space="preserve"> PAGEREF _Toc170288988 \h </w:instrText>
+        </w:r>
+        <w:r>
+          <w:rPr>
+            <w:noProof/>
+            <w:webHidden/>
+          </w:rPr>
+        </w:r>
+        <w:r>
+          <w:rPr>
+            <w:noProof/>
+            <w:webHidden/>
+          </w:rPr>
+          <w:fldChar w:fldCharType="separate"/>
+        </w:r>
+        <w:r>
+          <w:rPr>
+            <w:noProof/>
+            <w:webHidden/>
+          </w:rPr>
+          <w:t>7</w:t>
+        </w:r>
+        <w:r>
+          <w:rPr>
+            <w:noProof/>
+            <w:webHidden/>
+          </w:rPr>
+          <w:fldChar w:fldCharType="end"/>
+        </w:r>
+      </w:hyperlink>
+    </w:p>
+    <w:p>
+      <w:pPr>
+        <w:pStyle w:val="TableofFigures"/>
+        <w:tabs>
+          <w:tab w:val="right" w:leader="dot" w:pos="9016"/>
+        </w:tabs>
+        <w:rPr>
+          <w:rFonts w:asciiTheme="minorHAnsi" w:eastAsiaTheme="minorEastAsia" w:hAnsiTheme="minorHAnsi"/>
+          <w:noProof/>
+          <w:sz w:val="22"/>
+          <w:lang w:val="en-US"/>
+        </w:rPr>
+      </w:pPr>
+      <w:hyperlink w:anchor="_Toc170288989" w:history="1">
+        <w:r>
+          <w:rPr>
+            <w:rStyle w:val="Hyperlink"/>
+            <w:b/>
+            <w:bCs/>
+            <w:noProof/>
+          </w:rPr>
+          <w:t>Tabla 7</w:t>
+        </w:r>
+        <w:r>
+          <w:rPr>
+            <w:noProof/>
+            <w:webHidden/>
+          </w:rPr>
+          <w:tab/>
+        </w:r>
+        <w:r>
+          <w:rPr>
+            <w:noProof/>
+            <w:webHidden/>
+          </w:rPr>
+          <w:fldChar w:fldCharType="begin"/>
+        </w:r>
+        <w:r>
+          <w:rPr>
+            <w:noProof/>
+            <w:webHidden/>
+          </w:rPr>
+          <w:instrText xml:space="preserve"> PAGEREF _Toc170288989 \h </w:instrText>
         </w:r>
         <w:r>
           <w:rPr>
@@ -1147,80 +1303,7 @@
           <w:lang w:val="en-US"/>
         </w:rPr>
       </w:pPr>
-      <w:hyperlink w:anchor="_Toc169987431" w:history="1">
-        <w:r>
-          <w:rPr>
-            <w:rStyle w:val="Hyperlink"/>
-            <w:b/>
-            <w:bCs/>
-            <w:noProof/>
-          </w:rPr>
-          <w:t>Tabla 7</w:t>
-        </w:r>
-        <w:r>
-          <w:rPr>
-            <w:noProof/>
-            <w:webHidden/>
-          </w:rPr>
-          <w:tab/>
-        </w:r>
-        <w:r>
-          <w:rPr>
-            <w:noProof/>
-            <w:webHidden/>
-          </w:rPr>
-          <w:fldChar w:fldCharType="begin"/>
-        </w:r>
-        <w:r>
-          <w:rPr>
-            <w:noProof/>
-            <w:webHidden/>
-          </w:rPr>
-          <w:instrText xml:space="preserve"> PAGEREF _Toc169987431 \h </w:instrText>
-        </w:r>
-        <w:r>
-          <w:rPr>
-            <w:noProof/>
-            <w:webHidden/>
-          </w:rPr>
-        </w:r>
-        <w:r>
-          <w:rPr>
-            <w:noProof/>
-            <w:webHidden/>
-          </w:rPr>
-          <w:fldChar w:fldCharType="separate"/>
-        </w:r>
-        <w:r>
-          <w:rPr>
-            <w:noProof/>
-            <w:webHidden/>
-          </w:rPr>
-          <w:t>9</w:t>
-        </w:r>
-        <w:r>
-          <w:rPr>
-            <w:noProof/>
-            <w:webHidden/>
-          </w:rPr>
-          <w:fldChar w:fldCharType="end"/>
-        </w:r>
-      </w:hyperlink>
-    </w:p>
-    <w:p>
-      <w:pPr>
-        <w:pStyle w:val="TableofFigures"/>
-        <w:tabs>
-          <w:tab w:val="right" w:leader="dot" w:pos="9016"/>
-        </w:tabs>
-        <w:rPr>
-          <w:rFonts w:asciiTheme="minorHAnsi" w:eastAsiaTheme="minorEastAsia" w:hAnsiTheme="minorHAnsi"/>
-          <w:noProof/>
-          <w:sz w:val="22"/>
-          <w:lang w:val="en-US"/>
-        </w:rPr>
-      </w:pPr>
-      <w:hyperlink w:anchor="_Toc169987432" w:history="1">
+      <w:hyperlink w:anchor="_Toc170288990" w:history="1">
         <w:r>
           <w:rPr>
             <w:rStyle w:val="Hyperlink"/>
@@ -1249,7 +1332,7 @@
             <w:noProof/>
             <w:webHidden/>
           </w:rPr>
-          <w:instrText xml:space="preserve"> PAGEREF _Toc169987432 \h </w:instrText>
+          <w:instrText xml:space="preserve"> PAGEREF _Toc170288990 \h </w:instrText>
         </w:r>
         <w:r>
           <w:rPr>
@@ -1293,7 +1376,7 @@
           <w:lang w:val="en-US"/>
         </w:rPr>
       </w:pPr>
-      <w:hyperlink w:anchor="_Toc169987433" w:history="1">
+      <w:hyperlink w:anchor="_Toc170288991" w:history="1">
         <w:r>
           <w:rPr>
             <w:rStyle w:val="Hyperlink"/>
@@ -1322,7 +1405,80 @@
             <w:noProof/>
             <w:webHidden/>
           </w:rPr>
-          <w:instrText xml:space="preserve"> PAGEREF _Toc169987433 \h </w:instrText>
+          <w:instrText xml:space="preserve"> PAGEREF _Toc170288991 \h </w:instrText>
+        </w:r>
+        <w:r>
+          <w:rPr>
+            <w:noProof/>
+            <w:webHidden/>
+          </w:rPr>
+        </w:r>
+        <w:r>
+          <w:rPr>
+            <w:noProof/>
+            <w:webHidden/>
+          </w:rPr>
+          <w:fldChar w:fldCharType="separate"/>
+        </w:r>
+        <w:r>
+          <w:rPr>
+            <w:noProof/>
+            <w:webHidden/>
+          </w:rPr>
+          <w:t>11</w:t>
+        </w:r>
+        <w:r>
+          <w:rPr>
+            <w:noProof/>
+            <w:webHidden/>
+          </w:rPr>
+          <w:fldChar w:fldCharType="end"/>
+        </w:r>
+      </w:hyperlink>
+    </w:p>
+    <w:p>
+      <w:pPr>
+        <w:pStyle w:val="TableofFigures"/>
+        <w:tabs>
+          <w:tab w:val="right" w:leader="dot" w:pos="9016"/>
+        </w:tabs>
+        <w:rPr>
+          <w:rFonts w:asciiTheme="minorHAnsi" w:eastAsiaTheme="minorEastAsia" w:hAnsiTheme="minorHAnsi"/>
+          <w:noProof/>
+          <w:sz w:val="22"/>
+          <w:lang w:val="en-US"/>
+        </w:rPr>
+      </w:pPr>
+      <w:hyperlink w:anchor="_Toc170288992" w:history="1">
+        <w:r>
+          <w:rPr>
+            <w:rStyle w:val="Hyperlink"/>
+            <w:b/>
+            <w:bCs/>
+            <w:noProof/>
+          </w:rPr>
+          <w:t>Tabla 10</w:t>
+        </w:r>
+        <w:r>
+          <w:rPr>
+            <w:noProof/>
+            <w:webHidden/>
+          </w:rPr>
+          <w:tab/>
+        </w:r>
+        <w:r>
+          <w:rPr>
+            <w:noProof/>
+            <w:webHidden/>
+          </w:rPr>
+          <w:fldChar w:fldCharType="begin"/>
+        </w:r>
+        <w:r>
+          <w:rPr>
+            <w:noProof/>
+            <w:webHidden/>
+          </w:rPr>
+          <w:instrText xml:space="preserve"> PAGEREF _Toc170288992 \h </w:instrText>
         </w:r>
         <w:r>
           <w:rPr>
@@ -1393,7 +1549,7 @@
       <w:r>
         <w:fldChar w:fldCharType="separate"/>
       </w:r>
-      <w:hyperlink w:anchor="_Toc169987414" w:history="1">
+      <w:hyperlink w:anchor="_Toc170288994" w:history="1">
         <w:r>
           <w:rPr>
             <w:rStyle w:val="Hyperlink"/>
@@ -1422,7 +1578,7 @@
             <w:noProof/>
             <w:webHidden/>
           </w:rPr>
-          <w:instrText xml:space="preserve"> PAGEREF _Toc169987414 \h </w:instrText>
+          <w:instrText xml:space="preserve"> PAGEREF _Toc170288994 \h </w:instrText>
         </w:r>
         <w:r>
           <w:rPr>
@@ -1478,7 +1634,7 @@
           <w:lang w:val="es-ES"/>
         </w:rPr>
       </w:pPr>
-      <w:bookmarkStart w:id="0" w:name="_Toc169987419"/>
+      <w:bookmarkStart w:id="0" w:name="_Toc170288976"/>
       <w:r>
         <w:rPr>
           <w:lang w:val="es-ES"/>
@@ -1515,7 +1671,7 @@
           <w:szCs w:val="24"/>
         </w:rPr>
       </w:pPr>
-      <w:bookmarkStart w:id="1" w:name="_Toc169987425"/>
+      <w:bookmarkStart w:id="1" w:name="_Toc170288983"/>
       <w:r>
         <w:rPr>
           <w:b/>
@@ -1737,13 +1893,8 @@
                 <w:numId w:val="3"/>
               </w:numPr>
             </w:pPr>
-            <w:proofErr w:type="spellStart"/>
-            <w:r>
-              <w:t>Karol</w:t>
-            </w:r>
-            <w:proofErr w:type="spellEnd"/>
-            <w:r>
-              <w:t xml:space="preserve"> Macas</w:t>
+            <w:r>
+              <w:t>Karol Macas</w:t>
             </w:r>
           </w:p>
         </w:tc>
@@ -1995,19 +2146,94 @@
     <w:p/>
     <w:p>
       <w:pPr>
-        <w:pStyle w:val="Heading1"/>
-        <w:rPr>
-          <w:lang w:val="es-ES"/>
+        <w:pStyle w:val="Caption"/>
+        <w:keepNext/>
+        <w:spacing w:line="480" w:lineRule="auto"/>
+        <w:rPr>
+          <w:b/>
+          <w:bCs/>
+          <w:i w:val="0"/>
+          <w:iCs w:val="0"/>
+          <w:color w:val="auto"/>
+          <w:sz w:val="24"/>
+          <w:szCs w:val="24"/>
         </w:rPr>
       </w:pPr>
-      <w:bookmarkStart w:id="2" w:name="_Toc169987420"/>
-      <w:r>
-        <w:rPr>
-          <w:lang w:val="es-ES"/>
-        </w:rPr>
-        <w:t>Requisitos de información</w:t>
+      <w:bookmarkStart w:id="2" w:name="_Toc170288984"/>
+      <w:r>
+        <w:rPr>
+          <w:b/>
+          <w:bCs/>
+          <w:i w:val="0"/>
+          <w:iCs w:val="0"/>
+          <w:color w:val="auto"/>
+          <w:sz w:val="24"/>
+          <w:szCs w:val="24"/>
+        </w:rPr>
+        <w:t xml:space="preserve">Tabla </w:t>
+      </w:r>
+      <w:r>
+        <w:rPr>
+          <w:b/>
+          <w:bCs/>
+          <w:i w:val="0"/>
+          <w:iCs w:val="0"/>
+          <w:color w:val="auto"/>
+          <w:sz w:val="24"/>
+          <w:szCs w:val="24"/>
+        </w:rPr>
+        <w:fldChar w:fldCharType="begin"/>
+      </w:r>
+      <w:r>
+        <w:rPr>
+          <w:b/>
+          <w:bCs/>
+          <w:i w:val="0"/>
+          <w:iCs w:val="0"/>
+          <w:color w:val="auto"/>
+          <w:sz w:val="24"/>
+          <w:szCs w:val="24"/>
+        </w:rPr>
+        <w:instrText xml:space="preserve"> SEQ Tabla \* ARABIC </w:instrText>
+      </w:r>
+      <w:r>
+        <w:rPr>
+          <w:b/>
+          <w:bCs/>
+          <w:i w:val="0"/>
+          <w:iCs w:val="0"/>
+          <w:color w:val="auto"/>
+          <w:sz w:val="24"/>
+          <w:szCs w:val="24"/>
+        </w:rPr>
+        <w:fldChar w:fldCharType="separate"/>
+      </w:r>
+      <w:r>
+        <w:rPr>
+          <w:b/>
+          <w:bCs/>
+          <w:i w:val="0"/>
+          <w:iCs w:val="0"/>
+          <w:noProof/>
+          <w:color w:val="auto"/>
+          <w:sz w:val="24"/>
+          <w:szCs w:val="24"/>
+        </w:rPr>
+        <w:t>2</w:t>
       </w:r>
       <w:bookmarkEnd w:id="2"/>
+      <w:r>
+        <w:rPr>
+          <w:b/>
+          <w:bCs/>
+          <w:i w:val="0"/>
+          <w:iCs w:val="0"/>
+          <w:color w:val="auto"/>
+          <w:sz w:val="24"/>
+          <w:szCs w:val="24"/>
+        </w:rPr>
+        <w:fldChar w:fldCharType="end"/>
+      </w:r>
     </w:p>
     <w:p>
       <w:pPr>
@@ -2015,6 +2241,439 @@
         <w:keepNext/>
         <w:spacing w:line="480" w:lineRule="auto"/>
         <w:rPr>
+          <w:color w:val="auto"/>
+          <w:sz w:val="24"/>
+          <w:szCs w:val="24"/>
+        </w:rPr>
+      </w:pPr>
+      <w:r>
+        <w:rPr>
+          <w:color w:val="auto"/>
+          <w:sz w:val="24"/>
+          <w:szCs w:val="24"/>
+        </w:rPr>
+        <w:t xml:space="preserve">Objetivo del sistema </w:t>
+      </w:r>
+      <w:r>
+        <w:rPr>
+          <w:color w:val="auto"/>
+          <w:sz w:val="24"/>
+          <w:szCs w:val="24"/>
+        </w:rPr>
+        <w:t xml:space="preserve">sobre </w:t>
+      </w:r>
+      <w:r>
+        <w:rPr>
+          <w:color w:val="auto"/>
+          <w:sz w:val="24"/>
+          <w:szCs w:val="24"/>
+        </w:rPr>
+        <w:t xml:space="preserve">el despliegue del aplicativo en Android </w:t>
+      </w:r>
+      <w:r>
+        <w:rPr>
+          <w:color w:val="auto"/>
+          <w:sz w:val="24"/>
+          <w:szCs w:val="24"/>
+        </w:rPr>
+        <w:t>y</w:t>
+      </w:r>
+      <w:r>
+        <w:rPr>
+          <w:color w:val="auto"/>
+          <w:sz w:val="24"/>
+          <w:szCs w:val="24"/>
+        </w:rPr>
+        <w:t xml:space="preserve"> iOS</w:t>
+      </w:r>
+    </w:p>
+    <w:tbl>
+      <w:tblPr>
+        <w:tblStyle w:val="TableGrid"/>
+        <w:tblW w:w="0" w:type="auto"/>
+        <w:tblLook w:val="04A0" w:firstRow="1" w:lastRow="0" w:firstColumn="1" w:lastColumn="0" w:noHBand="0" w:noVBand="1"/>
+      </w:tblPr>
+      <w:tblGrid>
+        <w:gridCol w:w="1537"/>
+        <w:gridCol w:w="7479"/>
+      </w:tblGrid>
+      <w:tr>
+        <w:tc>
+          <w:tcPr>
+            <w:tcW w:w="1537" w:type="dxa"/>
+          </w:tcPr>
+          <w:p>
+            <w:pPr>
+              <w:rPr>
+                <w:b/>
+                <w:bCs/>
+              </w:rPr>
+            </w:pPr>
+            <w:r>
+              <w:rPr>
+                <w:b/>
+                <w:bCs/>
+              </w:rPr>
+              <w:t>OBJ-001</w:t>
+            </w:r>
+          </w:p>
+        </w:tc>
+        <w:tc>
+          <w:tcPr>
+            <w:tcW w:w="7479" w:type="dxa"/>
+          </w:tcPr>
+          <w:p>
+            <w:r>
+              <w:t xml:space="preserve">Desplegar aplicativo en </w:t>
+            </w:r>
+            <w:r>
+              <w:t>tiendas de aplicaciones en línea</w:t>
+            </w:r>
+          </w:p>
+        </w:tc>
+      </w:tr>
+      <w:tr>
+        <w:tc>
+          <w:tcPr>
+            <w:tcW w:w="1537" w:type="dxa"/>
+          </w:tcPr>
+          <w:p>
+            <w:pPr>
+              <w:rPr>
+                <w:b/>
+                <w:bCs/>
+              </w:rPr>
+            </w:pPr>
+            <w:r>
+              <w:rPr>
+                <w:b/>
+                <w:bCs/>
+              </w:rPr>
+              <w:t>Versión</w:t>
+            </w:r>
+          </w:p>
+        </w:tc>
+        <w:tc>
+          <w:tcPr>
+            <w:tcW w:w="7479" w:type="dxa"/>
+          </w:tcPr>
+          <w:p>
+            <w:r>
+              <w:t>V1.0.0 (22/06/2024)</w:t>
+            </w:r>
+          </w:p>
+        </w:tc>
+      </w:tr>
+      <w:tr>
+        <w:tc>
+          <w:tcPr>
+            <w:tcW w:w="1537" w:type="dxa"/>
+          </w:tcPr>
+          <w:p>
+            <w:pPr>
+              <w:rPr>
+                <w:b/>
+                <w:bCs/>
+              </w:rPr>
+            </w:pPr>
+            <w:r>
+              <w:rPr>
+                <w:b/>
+                <w:bCs/>
+              </w:rPr>
+              <w:t>Autores</w:t>
+            </w:r>
+          </w:p>
+        </w:tc>
+        <w:tc>
+          <w:tcPr>
+            <w:tcW w:w="7479" w:type="dxa"/>
+          </w:tcPr>
+          <w:p>
+            <w:pPr>
+              <w:pStyle w:val="ListParagraph"/>
+              <w:numPr>
+                <w:ilvl w:val="0"/>
+                <w:numId w:val="3"/>
+              </w:numPr>
+            </w:pPr>
+            <w:r>
+              <w:t>Alexander Guacán</w:t>
+            </w:r>
+          </w:p>
+          <w:p>
+            <w:pPr>
+              <w:pStyle w:val="ListParagraph"/>
+              <w:numPr>
+                <w:ilvl w:val="0"/>
+                <w:numId w:val="3"/>
+              </w:numPr>
+            </w:pPr>
+            <w:r>
+              <w:t>Karol Macas</w:t>
+            </w:r>
+          </w:p>
+        </w:tc>
+      </w:tr>
+      <w:tr>
+        <w:tc>
+          <w:tcPr>
+            <w:tcW w:w="1537" w:type="dxa"/>
+          </w:tcPr>
+          <w:p>
+            <w:pPr>
+              <w:rPr>
+                <w:b/>
+                <w:bCs/>
+              </w:rPr>
+            </w:pPr>
+            <w:r>
+              <w:rPr>
+                <w:b/>
+                <w:bCs/>
+              </w:rPr>
+              <w:t>Fuentes</w:t>
+            </w:r>
+          </w:p>
+        </w:tc>
+        <w:tc>
+          <w:tcPr>
+            <w:tcW w:w="7479" w:type="dxa"/>
+          </w:tcPr>
+          <w:p>
+            <w:pPr>
+              <w:pStyle w:val="ListParagraph"/>
+              <w:numPr>
+                <w:ilvl w:val="0"/>
+                <w:numId w:val="3"/>
+              </w:numPr>
+            </w:pPr>
+            <w:r>
+              <w:t>Doris Chicaiza</w:t>
+            </w:r>
+          </w:p>
+        </w:tc>
+      </w:tr>
+      <w:tr>
+        <w:tc>
+          <w:tcPr>
+            <w:tcW w:w="1537" w:type="dxa"/>
+          </w:tcPr>
+          <w:p>
+            <w:pPr>
+              <w:rPr>
+                <w:b/>
+                <w:bCs/>
+              </w:rPr>
+            </w:pPr>
+            <w:r>
+              <w:rPr>
+                <w:b/>
+                <w:bCs/>
+              </w:rPr>
+              <w:lastRenderedPageBreak/>
+              <w:t>Descripción</w:t>
+            </w:r>
+          </w:p>
+        </w:tc>
+        <w:tc>
+          <w:tcPr>
+            <w:tcW w:w="7479" w:type="dxa"/>
+          </w:tcPr>
+          <w:p>
+            <w:r>
+              <w:t xml:space="preserve">El sistema deberá </w:t>
+            </w:r>
+            <w:r>
+              <w:t>poder ser descargado a través de distintas tiendas de aplicaciones en línea de aplicativos móviles</w:t>
+            </w:r>
+          </w:p>
+        </w:tc>
+      </w:tr>
+      <w:tr>
+        <w:tc>
+          <w:tcPr>
+            <w:tcW w:w="1537" w:type="dxa"/>
+          </w:tcPr>
+          <w:p>
+            <w:pPr>
+              <w:rPr>
+                <w:b/>
+                <w:bCs/>
+              </w:rPr>
+            </w:pPr>
+            <w:r>
+              <w:rPr>
+                <w:b/>
+                <w:bCs/>
+              </w:rPr>
+              <w:t>Importancia</w:t>
+            </w:r>
+          </w:p>
+        </w:tc>
+        <w:tc>
+          <w:tcPr>
+            <w:tcW w:w="7479" w:type="dxa"/>
+          </w:tcPr>
+          <w:p>
+            <w:r>
+              <w:t>Importante</w:t>
+            </w:r>
+          </w:p>
+        </w:tc>
+      </w:tr>
+      <w:tr>
+        <w:tc>
+          <w:tcPr>
+            <w:tcW w:w="1537" w:type="dxa"/>
+          </w:tcPr>
+          <w:p>
+            <w:pPr>
+              <w:rPr>
+                <w:b/>
+                <w:bCs/>
+              </w:rPr>
+            </w:pPr>
+            <w:r>
+              <w:rPr>
+                <w:b/>
+                <w:bCs/>
+              </w:rPr>
+              <w:t>Urgencia</w:t>
+            </w:r>
+          </w:p>
+        </w:tc>
+        <w:tc>
+          <w:tcPr>
+            <w:tcW w:w="7479" w:type="dxa"/>
+          </w:tcPr>
+          <w:p>
+            <w:r>
+              <w:t>Normal</w:t>
+            </w:r>
+          </w:p>
+        </w:tc>
+      </w:tr>
+      <w:tr>
+        <w:tc>
+          <w:tcPr>
+            <w:tcW w:w="1537" w:type="dxa"/>
+          </w:tcPr>
+          <w:p>
+            <w:pPr>
+              <w:rPr>
+                <w:b/>
+                <w:bCs/>
+              </w:rPr>
+            </w:pPr>
+            <w:r>
+              <w:rPr>
+                <w:b/>
+                <w:bCs/>
+              </w:rPr>
+              <w:t>Estado</w:t>
+            </w:r>
+          </w:p>
+        </w:tc>
+        <w:tc>
+          <w:tcPr>
+            <w:tcW w:w="7479" w:type="dxa"/>
+          </w:tcPr>
+          <w:p>
+            <w:r>
+              <w:t>Pendiente de validación</w:t>
+            </w:r>
+          </w:p>
+        </w:tc>
+      </w:tr>
+      <w:tr>
+        <w:tc>
+          <w:tcPr>
+            <w:tcW w:w="1537" w:type="dxa"/>
+          </w:tcPr>
+          <w:p>
+            <w:pPr>
+              <w:rPr>
+                <w:b/>
+                <w:bCs/>
+              </w:rPr>
+            </w:pPr>
+            <w:r>
+              <w:rPr>
+                <w:b/>
+                <w:bCs/>
+              </w:rPr>
+              <w:t>Estabilidad</w:t>
+            </w:r>
+          </w:p>
+        </w:tc>
+        <w:tc>
+          <w:tcPr>
+            <w:tcW w:w="7479" w:type="dxa"/>
+          </w:tcPr>
+          <w:p>
+            <w:r>
+              <w:t>Media</w:t>
+            </w:r>
+          </w:p>
+        </w:tc>
+      </w:tr>
+      <w:tr>
+        <w:tc>
+          <w:tcPr>
+            <w:tcW w:w="1537" w:type="dxa"/>
+          </w:tcPr>
+          <w:p>
+            <w:pPr>
+              <w:rPr>
+                <w:b/>
+                <w:bCs/>
+              </w:rPr>
+            </w:pPr>
+            <w:r>
+              <w:rPr>
+                <w:b/>
+                <w:bCs/>
+              </w:rPr>
+              <w:t>Comentarios</w:t>
+            </w:r>
+          </w:p>
+        </w:tc>
+        <w:tc>
+          <w:tcPr>
+            <w:tcW w:w="7479" w:type="dxa"/>
+          </w:tcPr>
+          <w:p>
+            <w:r>
+              <w:t>Ninguno</w:t>
+            </w:r>
+          </w:p>
+        </w:tc>
+      </w:tr>
+    </w:tbl>
+    <w:p/>
+    <w:p>
+      <w:pPr>
+        <w:pStyle w:val="Heading1"/>
+        <w:rPr>
+          <w:lang w:val="es-ES"/>
+        </w:rPr>
+      </w:pPr>
+      <w:bookmarkStart w:id="3" w:name="_Toc170288977"/>
+      <w:r>
+        <w:rPr>
+          <w:lang w:val="es-ES"/>
+        </w:rPr>
+        <w:t>Requisitos de información</w:t>
+      </w:r>
+      <w:bookmarkEnd w:id="3"/>
+    </w:p>
+    <w:p>
+      <w:pPr>
+        <w:pStyle w:val="Caption"/>
+        <w:keepNext/>
+        <w:spacing w:line="480" w:lineRule="auto"/>
+        <w:rPr>
           <w:b/>
           <w:bCs/>
           <w:i w:val="0"/>
@@ -2024,7 +2683,7 @@
           <w:szCs w:val="24"/>
         </w:rPr>
       </w:pPr>
-      <w:bookmarkStart w:id="3" w:name="_Toc169987426"/>
+      <w:bookmarkStart w:id="4" w:name="_Toc170288985"/>
       <w:r>
         <w:rPr>
           <w:b/>
@@ -2084,9 +2743,9 @@
           <w:sz w:val="24"/>
           <w:szCs w:val="24"/>
         </w:rPr>
-        <w:t>2</w:t>
-      </w:r>
-      <w:bookmarkEnd w:id="3"/>
+        <w:t>3</w:t>
+      </w:r>
+      <w:bookmarkEnd w:id="4"/>
       <w:r>
         <w:rPr>
           <w:b/>
@@ -2246,13 +2905,8 @@
                 <w:numId w:val="3"/>
               </w:numPr>
             </w:pPr>
-            <w:proofErr w:type="spellStart"/>
-            <w:r>
-              <w:t>Karol</w:t>
-            </w:r>
-            <w:proofErr w:type="spellEnd"/>
-            <w:r>
-              <w:t xml:space="preserve"> Macas</w:t>
+            <w:r>
+              <w:t>Karol Macas</w:t>
             </w:r>
           </w:p>
         </w:tc>
@@ -2274,7 +2928,6 @@
                 <w:b/>
                 <w:bCs/>
               </w:rPr>
-              <w:lastRenderedPageBreak/>
               <w:t>Fuentes</w:t>
             </w:r>
           </w:p>
@@ -2489,6 +3142,7 @@
               </w:numPr>
             </w:pPr>
             <w:r>
+              <w:lastRenderedPageBreak/>
               <w:t>Ubicación</w:t>
             </w:r>
           </w:p>
@@ -2547,6 +3201,7 @@
                 <w:b/>
                 <w:bCs/>
               </w:rPr>
+              <w:lastRenderedPageBreak/>
               <w:t>Importancia</w:t>
             </w:r>
           </w:p>
@@ -2699,14 +3354,14 @@
           <w:lang w:val="es-ES"/>
         </w:rPr>
       </w:pPr>
-      <w:bookmarkStart w:id="4" w:name="_Toc169987421"/>
+      <w:bookmarkStart w:id="5" w:name="_Toc170288978"/>
       <w:r>
         <w:rPr>
           <w:lang w:val="es-ES"/>
         </w:rPr>
         <w:t>Actores</w:t>
       </w:r>
-      <w:bookmarkEnd w:id="4"/>
+      <w:bookmarkEnd w:id="5"/>
     </w:p>
     <w:p>
       <w:pPr>
@@ -2723,7 +3378,7 @@
           <w:szCs w:val="24"/>
         </w:rPr>
       </w:pPr>
-      <w:bookmarkStart w:id="5" w:name="_Toc169987427"/>
+      <w:bookmarkStart w:id="6" w:name="_Toc170288986"/>
       <w:r>
         <w:rPr>
           <w:b/>
@@ -2783,9 +3438,9 @@
           <w:sz w:val="24"/>
           <w:szCs w:val="24"/>
         </w:rPr>
-        <w:t>3</w:t>
-      </w:r>
-      <w:bookmarkEnd w:id="5"/>
+        <w:t>4</w:t>
+      </w:r>
+      <w:bookmarkEnd w:id="6"/>
       <w:r>
         <w:rPr>
           <w:b/>
@@ -2910,7 +3565,6 @@
                 <w:b/>
                 <w:bCs/>
               </w:rPr>
-              <w:lastRenderedPageBreak/>
               <w:t>Autores</w:t>
             </w:r>
           </w:p>
@@ -2939,13 +3593,8 @@
                 <w:numId w:val="3"/>
               </w:numPr>
             </w:pPr>
-            <w:proofErr w:type="spellStart"/>
-            <w:r>
-              <w:t>Karol</w:t>
-            </w:r>
-            <w:proofErr w:type="spellEnd"/>
-            <w:r>
-              <w:t xml:space="preserve"> Macas</w:t>
+            <w:r>
+              <w:t>Karol Macas</w:t>
             </w:r>
           </w:p>
         </w:tc>
@@ -3065,14 +3714,15 @@
           <w:lang w:val="es-ES"/>
         </w:rPr>
       </w:pPr>
-      <w:bookmarkStart w:id="6" w:name="_Toc169987422"/>
+      <w:bookmarkStart w:id="7" w:name="_Toc170288979"/>
       <w:r>
         <w:rPr>
           <w:lang w:val="es-ES"/>
         </w:rPr>
+        <w:lastRenderedPageBreak/>
         <w:t>Requisitos funcionales</w:t>
       </w:r>
-      <w:bookmarkEnd w:id="6"/>
+      <w:bookmarkEnd w:id="7"/>
     </w:p>
     <w:p>
       <w:pPr>
@@ -3089,7 +3739,7 @@
           <w:szCs w:val="24"/>
         </w:rPr>
       </w:pPr>
-      <w:bookmarkStart w:id="7" w:name="_Toc169987428"/>
+      <w:bookmarkStart w:id="8" w:name="_Toc170288987"/>
       <w:r>
         <w:rPr>
           <w:b/>
@@ -3149,9 +3799,9 @@
           <w:sz w:val="24"/>
           <w:szCs w:val="24"/>
         </w:rPr>
-        <w:t>4</w:t>
-      </w:r>
-      <w:bookmarkEnd w:id="7"/>
+        <w:t>5</w:t>
+      </w:r>
+      <w:bookmarkEnd w:id="8"/>
       <w:r>
         <w:rPr>
           <w:b/>
@@ -3331,13 +3981,8 @@
                 <w:numId w:val="3"/>
               </w:numPr>
             </w:pPr>
-            <w:proofErr w:type="spellStart"/>
-            <w:r>
-              <w:t>Karol</w:t>
-            </w:r>
-            <w:proofErr w:type="spellEnd"/>
-            <w:r>
-              <w:t xml:space="preserve"> Macas</w:t>
+            <w:r>
+              <w:t>Karol Macas</w:t>
             </w:r>
           </w:p>
         </w:tc>
@@ -3563,7 +4208,6 @@
               </w:numPr>
             </w:pPr>
             <w:r>
-              <w:lastRenderedPageBreak/>
               <w:t>FRQ-003 Buscar tienda por nombre</w:t>
             </w:r>
           </w:p>
@@ -3590,7 +4234,6 @@
                 <w:b/>
                 <w:bCs/>
               </w:rPr>
-              <w:lastRenderedPageBreak/>
               <w:t>Precondición</w:t>
             </w:r>
           </w:p>
@@ -3810,6 +4453,7 @@
                 <w:b/>
                 <w:bCs/>
               </w:rPr>
+              <w:lastRenderedPageBreak/>
               <w:t>Excepciones</w:t>
             </w:r>
           </w:p>
@@ -4137,7 +4781,7 @@
           <w:szCs w:val="24"/>
         </w:rPr>
       </w:pPr>
-      <w:bookmarkStart w:id="8" w:name="_Toc169987429"/>
+      <w:bookmarkStart w:id="9" w:name="_Toc170288988"/>
       <w:r>
         <w:rPr>
           <w:b/>
@@ -4197,9 +4841,9 @@
           <w:sz w:val="24"/>
           <w:szCs w:val="24"/>
         </w:rPr>
-        <w:t>5</w:t>
-      </w:r>
-      <w:bookmarkEnd w:id="8"/>
+        <w:t>6</w:t>
+      </w:r>
+      <w:bookmarkEnd w:id="9"/>
       <w:r>
         <w:rPr>
           <w:b/>
@@ -4351,7 +4995,6 @@
                 <w:b/>
                 <w:bCs/>
               </w:rPr>
-              <w:lastRenderedPageBreak/>
               <w:t>Autores</w:t>
             </w:r>
           </w:p>
@@ -4381,13 +5024,8 @@
                 <w:numId w:val="3"/>
               </w:numPr>
             </w:pPr>
-            <w:proofErr w:type="spellStart"/>
-            <w:r>
-              <w:t>Karol</w:t>
-            </w:r>
-            <w:proofErr w:type="spellEnd"/>
-            <w:r>
-              <w:t xml:space="preserve"> Macas</w:t>
+            <w:r>
+              <w:t>Karol Macas</w:t>
             </w:r>
           </w:p>
         </w:tc>
@@ -4597,6 +5235,7 @@
                 <w:b/>
                 <w:bCs/>
               </w:rPr>
+              <w:lastRenderedPageBreak/>
               <w:t>Precondición</w:t>
             </w:r>
           </w:p>
@@ -5103,7 +5742,7 @@
           <w:szCs w:val="24"/>
         </w:rPr>
       </w:pPr>
-      <w:bookmarkStart w:id="9" w:name="_Toc169987430"/>
+      <w:bookmarkStart w:id="10" w:name="_Toc170288989"/>
       <w:r>
         <w:rPr>
           <w:b/>
@@ -5114,7 +5753,6 @@
           <w:sz w:val="24"/>
           <w:szCs w:val="24"/>
         </w:rPr>
-        <w:lastRenderedPageBreak/>
         <w:t xml:space="preserve">Tabla </w:t>
       </w:r>
       <w:r>
@@ -5164,9 +5802,9 @@
           <w:sz w:val="24"/>
           <w:szCs w:val="24"/>
         </w:rPr>
-        <w:t>6</w:t>
-      </w:r>
-      <w:bookmarkEnd w:id="9"/>
+        <w:t>7</w:t>
+      </w:r>
+      <w:bookmarkEnd w:id="10"/>
       <w:r>
         <w:rPr>
           <w:b/>
@@ -5366,13 +6004,8 @@
                 <w:numId w:val="3"/>
               </w:numPr>
             </w:pPr>
-            <w:proofErr w:type="spellStart"/>
-            <w:r>
-              <w:t>Karol</w:t>
-            </w:r>
-            <w:proofErr w:type="spellEnd"/>
-            <w:r>
-              <w:t xml:space="preserve"> Macas</w:t>
+            <w:r>
+              <w:t>Karol Macas</w:t>
             </w:r>
           </w:p>
         </w:tc>
@@ -5442,6 +6075,7 @@
                 <w:b/>
                 <w:bCs/>
               </w:rPr>
+              <w:lastRenderedPageBreak/>
               <w:t>Objetivos asociados</w:t>
             </w:r>
           </w:p>
@@ -5904,7 +6538,6 @@
                 <w:b/>
                 <w:bCs/>
               </w:rPr>
-              <w:lastRenderedPageBreak/>
               <w:t>Importancia</w:t>
             </w:r>
           </w:p>
@@ -6086,7 +6719,7 @@
           <w:szCs w:val="24"/>
         </w:rPr>
       </w:pPr>
-      <w:bookmarkStart w:id="10" w:name="_Toc169987431"/>
+      <w:bookmarkStart w:id="11" w:name="_Toc170288990"/>
       <w:r>
         <w:rPr>
           <w:b/>
@@ -6097,6 +6730,7 @@
           <w:sz w:val="24"/>
           <w:szCs w:val="24"/>
         </w:rPr>
+        <w:lastRenderedPageBreak/>
         <w:t xml:space="preserve">Tabla </w:t>
       </w:r>
       <w:r>
@@ -6146,9 +6780,9 @@
           <w:sz w:val="24"/>
           <w:szCs w:val="24"/>
         </w:rPr>
-        <w:t>7</w:t>
-      </w:r>
-      <w:bookmarkEnd w:id="10"/>
+        <w:t>8</w:t>
+      </w:r>
+      <w:bookmarkEnd w:id="11"/>
       <w:r>
         <w:rPr>
           <w:b/>
@@ -6326,13 +6960,8 @@
                 <w:numId w:val="3"/>
               </w:numPr>
             </w:pPr>
-            <w:proofErr w:type="spellStart"/>
-            <w:r>
-              <w:t>Karol</w:t>
-            </w:r>
-            <w:proofErr w:type="spellEnd"/>
-            <w:r>
-              <w:t xml:space="preserve"> Macas</w:t>
+            <w:r>
+              <w:t>Karol Macas</w:t>
             </w:r>
           </w:p>
         </w:tc>
@@ -6757,6 +7386,7 @@
               </w:numPr>
             </w:pPr>
             <w:r>
+              <w:lastRenderedPageBreak/>
               <w:t>Horario</w:t>
             </w:r>
           </w:p>
@@ -6795,6 +7425,7 @@
                 <w:b/>
                 <w:bCs/>
               </w:rPr>
+              <w:lastRenderedPageBreak/>
               <w:t>Postcondición</w:t>
             </w:r>
           </w:p>
@@ -7123,7 +7754,7 @@
           <w:szCs w:val="24"/>
         </w:rPr>
       </w:pPr>
-      <w:bookmarkStart w:id="11" w:name="_Toc169987432"/>
+      <w:bookmarkStart w:id="12" w:name="_Toc170288991"/>
       <w:r>
         <w:rPr>
           <w:b/>
@@ -7183,9 +7814,9 @@
           <w:sz w:val="24"/>
           <w:szCs w:val="24"/>
         </w:rPr>
-        <w:t>8</w:t>
-      </w:r>
-      <w:bookmarkEnd w:id="11"/>
+        <w:t>9</w:t>
+      </w:r>
+      <w:bookmarkEnd w:id="12"/>
       <w:r>
         <w:rPr>
           <w:b/>
@@ -7369,14 +8000,8 @@
                 <w:numId w:val="3"/>
               </w:numPr>
             </w:pPr>
-            <w:proofErr w:type="spellStart"/>
-            <w:r>
-              <w:lastRenderedPageBreak/>
-              <w:t>Karol</w:t>
-            </w:r>
-            <w:proofErr w:type="spellEnd"/>
-            <w:r>
-              <w:t xml:space="preserve"> Macas</w:t>
+            <w:r>
+              <w:t>Karol Macas</w:t>
             </w:r>
           </w:p>
         </w:tc>
@@ -7402,7 +8027,6 @@
                 <w:b/>
                 <w:bCs/>
               </w:rPr>
-              <w:lastRenderedPageBreak/>
               <w:t>Fuentes</w:t>
             </w:r>
           </w:p>
@@ -7550,6 +8174,7 @@
                 <w:b/>
                 <w:bCs/>
               </w:rPr>
+              <w:lastRenderedPageBreak/>
               <w:t>Descripción</w:t>
             </w:r>
           </w:p>
@@ -8072,7 +8697,6 @@
                 <w:b/>
                 <w:bCs/>
               </w:rPr>
-              <w:lastRenderedPageBreak/>
               <w:t>Estabilidad</w:t>
             </w:r>
           </w:p>
@@ -8135,7 +8759,7 @@
           <w:lang w:val="es-ES"/>
         </w:rPr>
       </w:pPr>
-      <w:bookmarkStart w:id="12" w:name="_Toc169987423"/>
+      <w:bookmarkStart w:id="13" w:name="_Toc170288980"/>
       <w:r>
         <w:rPr>
           <w:lang w:val="es-ES"/>
@@ -8148,7 +8772,7 @@
         </w:rPr>
         <w:t>so</w:t>
       </w:r>
-      <w:bookmarkEnd w:id="12"/>
+      <w:bookmarkEnd w:id="13"/>
     </w:p>
     <w:p>
       <w:pPr>
@@ -8163,7 +8787,7 @@
           <w:szCs w:val="24"/>
         </w:rPr>
       </w:pPr>
-      <w:bookmarkStart w:id="13" w:name="_Toc169987414"/>
+      <w:bookmarkStart w:id="14" w:name="_Toc170288994"/>
       <w:r>
         <w:rPr>
           <w:b/>
@@ -8237,7 +8861,7 @@
         </w:rPr>
         <w:t>1</w:t>
       </w:r>
-      <w:bookmarkEnd w:id="13"/>
+      <w:bookmarkEnd w:id="14"/>
       <w:r>
         <w:rPr>
           <w:b/>
@@ -8284,6 +8908,7 @@
         <w:rPr>
           <w:noProof/>
         </w:rPr>
+        <w:lastRenderedPageBreak/>
         <w:drawing>
           <wp:inline distT="0" distB="0" distL="0" distR="0" wp14:anchorId="70B4AE0D" wp14:editId="012BE641">
             <wp:extent cx="5731510" cy="4566920"/>
@@ -8329,15 +8954,31 @@
           <w:lang w:val="es-ES"/>
         </w:rPr>
       </w:pPr>
-      <w:bookmarkStart w:id="14" w:name="_Toc169987424"/>
+      <w:bookmarkStart w:id="15" w:name="_Toc170288981"/>
       <w:r>
         <w:rPr>
           <w:lang w:val="es-ES"/>
         </w:rPr>
-        <w:lastRenderedPageBreak/>
+        <w:t>Especificación de interfaces</w:t>
+      </w:r>
+      <w:bookmarkEnd w:id="15"/>
+    </w:p>
+    <w:p/>
+    <w:p>
+      <w:pPr>
+        <w:pStyle w:val="Heading1"/>
+        <w:rPr>
+          <w:lang w:val="es-ES"/>
+        </w:rPr>
+      </w:pPr>
+      <w:bookmarkStart w:id="16" w:name="_Toc170288982"/>
+      <w:r>
+        <w:rPr>
+          <w:lang w:val="es-ES"/>
+        </w:rPr>
         <w:t>Requisitos no funcionales</w:t>
       </w:r>
-      <w:bookmarkEnd w:id="14"/>
+      <w:bookmarkEnd w:id="16"/>
     </w:p>
     <w:p>
       <w:pPr>
@@ -8354,7 +8995,7 @@
           <w:szCs w:val="24"/>
         </w:rPr>
       </w:pPr>
-      <w:bookmarkStart w:id="15" w:name="_Toc169987433"/>
+      <w:bookmarkStart w:id="17" w:name="_Toc170288992"/>
       <w:r>
         <w:rPr>
           <w:b/>
@@ -8414,9 +9055,9 @@
           <w:sz w:val="24"/>
           <w:szCs w:val="24"/>
         </w:rPr>
-        <w:t>9</w:t>
-      </w:r>
-      <w:bookmarkEnd w:id="15"/>
+        <w:t>10</w:t>
+      </w:r>
+      <w:bookmarkEnd w:id="17"/>
       <w:r>
         <w:rPr>
           <w:b/>
@@ -8584,13 +9225,8 @@
                 <w:numId w:val="3"/>
               </w:numPr>
             </w:pPr>
-            <w:proofErr w:type="spellStart"/>
-            <w:r>
-              <w:t>Karol</w:t>
-            </w:r>
-            <w:proofErr w:type="spellEnd"/>
-            <w:r>
-              <w:t xml:space="preserve"> Macas</w:t>
+            <w:r>
+              <w:t>Karol Macas</w:t>
             </w:r>
           </w:p>
         </w:tc>
@@ -8612,6 +9248,7 @@
                 <w:b/>
                 <w:bCs/>
               </w:rPr>
+              <w:lastRenderedPageBreak/>
               <w:t>Fuentes</w:t>
             </w:r>
           </w:p>
@@ -8660,6 +9297,48 @@
             <w:tcW w:w="6681" w:type="dxa"/>
           </w:tcPr>
           <w:p>
+            <w:pPr>
+              <w:pStyle w:val="ListParagraph"/>
+              <w:numPr>
+                <w:ilvl w:val="0"/>
+                <w:numId w:val="3"/>
+              </w:numPr>
+            </w:pPr>
+            <w:r>
+              <w:t xml:space="preserve">OBJ-002 </w:t>
+            </w:r>
+            <w:r>
+              <w:t>Desplegar aplicativo en tiendas de aplicaciones en línea</w:t>
+            </w:r>
+          </w:p>
+        </w:tc>
+      </w:tr>
+      <w:tr>
+        <w:tc>
+          <w:tcPr>
+            <w:tcW w:w="2335" w:type="dxa"/>
+          </w:tcPr>
+          <w:p>
+            <w:pPr>
+              <w:rPr>
+                <w:b/>
+                <w:bCs/>
+              </w:rPr>
+            </w:pPr>
+            <w:r>
+              <w:rPr>
+                <w:b/>
+                <w:bCs/>
+              </w:rPr>
+              <w:t>Requisitos asociados</w:t>
+            </w:r>
+          </w:p>
+        </w:tc>
+        <w:tc>
+          <w:tcPr>
+            <w:tcW w:w="6681" w:type="dxa"/>
+          </w:tcPr>
+          <w:p>
             <w:r>
               <w:t>-</w:t>
             </w:r>
@@ -8683,6 +9362,550 @@
                 <w:b/>
                 <w:bCs/>
               </w:rPr>
+              <w:t>Descripción</w:t>
+            </w:r>
+          </w:p>
+        </w:tc>
+        <w:tc>
+          <w:tcPr>
+            <w:tcW w:w="6681" w:type="dxa"/>
+          </w:tcPr>
+          <w:p>
+            <w:r>
+              <w:t>El sistema deberá ser capaz de funcionar en dispositivos con sistema operativo Android y iOS</w:t>
+            </w:r>
+          </w:p>
+        </w:tc>
+      </w:tr>
+      <w:tr>
+        <w:tc>
+          <w:tcPr>
+            <w:tcW w:w="2335" w:type="dxa"/>
+          </w:tcPr>
+          <w:p>
+            <w:pPr>
+              <w:rPr>
+                <w:b/>
+                <w:bCs/>
+              </w:rPr>
+            </w:pPr>
+            <w:r>
+              <w:rPr>
+                <w:b/>
+                <w:bCs/>
+              </w:rPr>
+              <w:t>Importancia</w:t>
+            </w:r>
+          </w:p>
+        </w:tc>
+        <w:tc>
+          <w:tcPr>
+            <w:tcW w:w="6681" w:type="dxa"/>
+          </w:tcPr>
+          <w:p>
+            <w:r>
+              <w:t>Por determinar</w:t>
+            </w:r>
+          </w:p>
+        </w:tc>
+      </w:tr>
+      <w:tr>
+        <w:tc>
+          <w:tcPr>
+            <w:tcW w:w="2335" w:type="dxa"/>
+          </w:tcPr>
+          <w:p>
+            <w:pPr>
+              <w:rPr>
+                <w:b/>
+                <w:bCs/>
+              </w:rPr>
+            </w:pPr>
+            <w:r>
+              <w:rPr>
+                <w:b/>
+                <w:bCs/>
+              </w:rPr>
+              <w:t>Urgencia</w:t>
+            </w:r>
+          </w:p>
+        </w:tc>
+        <w:tc>
+          <w:tcPr>
+            <w:tcW w:w="6681" w:type="dxa"/>
+          </w:tcPr>
+          <w:p>
+            <w:r>
+              <w:t>Por determinar</w:t>
+            </w:r>
+          </w:p>
+        </w:tc>
+      </w:tr>
+      <w:tr>
+        <w:tc>
+          <w:tcPr>
+            <w:tcW w:w="2335" w:type="dxa"/>
+          </w:tcPr>
+          <w:p>
+            <w:pPr>
+              <w:rPr>
+                <w:b/>
+                <w:bCs/>
+              </w:rPr>
+            </w:pPr>
+            <w:r>
+              <w:rPr>
+                <w:b/>
+                <w:bCs/>
+              </w:rPr>
+              <w:t>Estado</w:t>
+            </w:r>
+          </w:p>
+        </w:tc>
+        <w:tc>
+          <w:tcPr>
+            <w:tcW w:w="6681" w:type="dxa"/>
+          </w:tcPr>
+          <w:p>
+            <w:r>
+              <w:t>Pendiente de validación</w:t>
+            </w:r>
+          </w:p>
+        </w:tc>
+      </w:tr>
+      <w:tr>
+        <w:tc>
+          <w:tcPr>
+            <w:tcW w:w="2335" w:type="dxa"/>
+          </w:tcPr>
+          <w:p>
+            <w:pPr>
+              <w:rPr>
+                <w:b/>
+                <w:bCs/>
+              </w:rPr>
+            </w:pPr>
+            <w:r>
+              <w:rPr>
+                <w:b/>
+                <w:bCs/>
+              </w:rPr>
+              <w:t>Estabilidad</w:t>
+            </w:r>
+          </w:p>
+        </w:tc>
+        <w:tc>
+          <w:tcPr>
+            <w:tcW w:w="6681" w:type="dxa"/>
+          </w:tcPr>
+          <w:p>
+            <w:r>
+              <w:t>Media</w:t>
+            </w:r>
+          </w:p>
+        </w:tc>
+      </w:tr>
+      <w:tr>
+        <w:tc>
+          <w:tcPr>
+            <w:tcW w:w="2335" w:type="dxa"/>
+          </w:tcPr>
+          <w:p>
+            <w:pPr>
+              <w:rPr>
+                <w:b/>
+                <w:bCs/>
+              </w:rPr>
+            </w:pPr>
+            <w:r>
+              <w:rPr>
+                <w:b/>
+                <w:bCs/>
+              </w:rPr>
+              <w:t>Comentarios</w:t>
+            </w:r>
+          </w:p>
+        </w:tc>
+        <w:tc>
+          <w:tcPr>
+            <w:tcW w:w="6681" w:type="dxa"/>
+          </w:tcPr>
+          <w:p>
+            <w:r>
+              <w:t>Ninguno</w:t>
+            </w:r>
+          </w:p>
+        </w:tc>
+      </w:tr>
+    </w:tbl>
+    <w:p>
+      <w:pPr>
+        <w:rPr>
+          <w:lang w:val="en-US"/>
+        </w:rPr>
+      </w:pPr>
+    </w:p>
+    <w:p>
+      <w:pPr>
+        <w:pStyle w:val="Caption"/>
+        <w:keepNext/>
+        <w:spacing w:line="480" w:lineRule="auto"/>
+        <w:rPr>
+          <w:b/>
+          <w:bCs/>
+          <w:i w:val="0"/>
+          <w:iCs w:val="0"/>
+          <w:color w:val="auto"/>
+          <w:sz w:val="24"/>
+          <w:szCs w:val="24"/>
+        </w:rPr>
+      </w:pPr>
+      <w:r>
+        <w:rPr>
+          <w:b/>
+          <w:bCs/>
+          <w:i w:val="0"/>
+          <w:iCs w:val="0"/>
+          <w:color w:val="auto"/>
+          <w:sz w:val="24"/>
+          <w:szCs w:val="24"/>
+        </w:rPr>
+        <w:t xml:space="preserve">Tabla </w:t>
+      </w:r>
+      <w:r>
+        <w:rPr>
+          <w:b/>
+          <w:bCs/>
+          <w:i w:val="0"/>
+          <w:iCs w:val="0"/>
+          <w:color w:val="auto"/>
+          <w:sz w:val="24"/>
+          <w:szCs w:val="24"/>
+        </w:rPr>
+        <w:fldChar w:fldCharType="begin"/>
+      </w:r>
+      <w:r>
+        <w:rPr>
+          <w:b/>
+          <w:bCs/>
+          <w:i w:val="0"/>
+          <w:iCs w:val="0"/>
+          <w:color w:val="auto"/>
+          <w:sz w:val="24"/>
+          <w:szCs w:val="24"/>
+        </w:rPr>
+        <w:instrText xml:space="preserve"> SEQ Tabla \* ARABIC </w:instrText>
+      </w:r>
+      <w:r>
+        <w:rPr>
+          <w:b/>
+          <w:bCs/>
+          <w:i w:val="0"/>
+          <w:iCs w:val="0"/>
+          <w:color w:val="auto"/>
+          <w:sz w:val="24"/>
+          <w:szCs w:val="24"/>
+        </w:rPr>
+        <w:fldChar w:fldCharType="separate"/>
+      </w:r>
+      <w:r>
+        <w:rPr>
+          <w:b/>
+          <w:bCs/>
+          <w:i w:val="0"/>
+          <w:iCs w:val="0"/>
+          <w:noProof/>
+          <w:color w:val="auto"/>
+          <w:sz w:val="24"/>
+          <w:szCs w:val="24"/>
+        </w:rPr>
+        <w:t>11</w:t>
+      </w:r>
+      <w:r>
+        <w:rPr>
+          <w:b/>
+          <w:bCs/>
+          <w:i w:val="0"/>
+          <w:iCs w:val="0"/>
+          <w:color w:val="auto"/>
+          <w:sz w:val="24"/>
+          <w:szCs w:val="24"/>
+        </w:rPr>
+        <w:fldChar w:fldCharType="end"/>
+      </w:r>
+    </w:p>
+    <w:p>
+      <w:pPr>
+        <w:pStyle w:val="Caption"/>
+        <w:keepNext/>
+        <w:spacing w:line="480" w:lineRule="auto"/>
+        <w:rPr>
+          <w:color w:val="auto"/>
+          <w:sz w:val="24"/>
+          <w:szCs w:val="24"/>
+        </w:rPr>
+      </w:pPr>
+      <w:r>
+        <w:rPr>
+          <w:color w:val="auto"/>
+          <w:sz w:val="24"/>
+          <w:szCs w:val="24"/>
+        </w:rPr>
+        <w:t xml:space="preserve">Requisito </w:t>
+      </w:r>
+      <w:r>
+        <w:rPr>
+          <w:color w:val="auto"/>
+          <w:sz w:val="24"/>
+          <w:szCs w:val="24"/>
+        </w:rPr>
+        <w:t xml:space="preserve">no funcional sobre </w:t>
+      </w:r>
+      <w:r>
+        <w:rPr>
+          <w:color w:val="auto"/>
+          <w:sz w:val="24"/>
+          <w:szCs w:val="24"/>
+        </w:rPr>
+        <w:t>la temporalidad de la información mostrada</w:t>
+      </w:r>
+    </w:p>
+    <w:tbl>
+      <w:tblPr>
+        <w:tblStyle w:val="TableGrid"/>
+        <w:tblW w:w="0" w:type="auto"/>
+        <w:tblLook w:val="04A0" w:firstRow="1" w:lastRow="0" w:firstColumn="1" w:lastColumn="0" w:noHBand="0" w:noVBand="1"/>
+      </w:tblPr>
+      <w:tblGrid>
+        <w:gridCol w:w="2335"/>
+        <w:gridCol w:w="6681"/>
+      </w:tblGrid>
+      <w:tr>
+        <w:tc>
+          <w:tcPr>
+            <w:tcW w:w="2335" w:type="dxa"/>
+          </w:tcPr>
+          <w:p>
+            <w:pPr>
+              <w:rPr>
+                <w:b/>
+                <w:bCs/>
+              </w:rPr>
+            </w:pPr>
+            <w:r>
+              <w:rPr>
+                <w:b/>
+                <w:bCs/>
+              </w:rPr>
+              <w:t>NF</w:t>
+            </w:r>
+            <w:r>
+              <w:rPr>
+                <w:b/>
+                <w:bCs/>
+              </w:rPr>
+              <w:t>R-001</w:t>
+            </w:r>
+          </w:p>
+        </w:tc>
+        <w:tc>
+          <w:tcPr>
+            <w:tcW w:w="6681" w:type="dxa"/>
+          </w:tcPr>
+          <w:p>
+            <w:r>
+              <w:t>Información fiable y actualizada</w:t>
+            </w:r>
+          </w:p>
+        </w:tc>
+      </w:tr>
+      <w:tr>
+        <w:tc>
+          <w:tcPr>
+            <w:tcW w:w="2335" w:type="dxa"/>
+          </w:tcPr>
+          <w:p>
+            <w:pPr>
+              <w:rPr>
+                <w:b/>
+                <w:bCs/>
+              </w:rPr>
+            </w:pPr>
+            <w:r>
+              <w:rPr>
+                <w:b/>
+                <w:bCs/>
+              </w:rPr>
+              <w:t>Versión</w:t>
+            </w:r>
+          </w:p>
+        </w:tc>
+        <w:tc>
+          <w:tcPr>
+            <w:tcW w:w="6681" w:type="dxa"/>
+          </w:tcPr>
+          <w:p>
+            <w:r>
+              <w:t>V1.0.0 (22/06/2024)</w:t>
+            </w:r>
+          </w:p>
+        </w:tc>
+      </w:tr>
+      <w:tr>
+        <w:tc>
+          <w:tcPr>
+            <w:tcW w:w="2335" w:type="dxa"/>
+          </w:tcPr>
+          <w:p>
+            <w:pPr>
+              <w:rPr>
+                <w:b/>
+                <w:bCs/>
+              </w:rPr>
+            </w:pPr>
+            <w:r>
+              <w:rPr>
+                <w:b/>
+                <w:bCs/>
+              </w:rPr>
+              <w:t>Autores</w:t>
+            </w:r>
+          </w:p>
+        </w:tc>
+        <w:tc>
+          <w:tcPr>
+            <w:tcW w:w="6681" w:type="dxa"/>
+          </w:tcPr>
+          <w:p>
+            <w:pPr>
+              <w:pStyle w:val="ListParagraph"/>
+              <w:numPr>
+                <w:ilvl w:val="0"/>
+                <w:numId w:val="3"/>
+              </w:numPr>
+            </w:pPr>
+            <w:r>
+              <w:t>Alexander Guacán</w:t>
+            </w:r>
+          </w:p>
+          <w:p>
+            <w:pPr>
+              <w:pStyle w:val="ListParagraph"/>
+              <w:numPr>
+                <w:ilvl w:val="0"/>
+                <w:numId w:val="3"/>
+              </w:numPr>
+            </w:pPr>
+            <w:r>
+              <w:t>Karol Macas</w:t>
+            </w:r>
+          </w:p>
+        </w:tc>
+      </w:tr>
+      <w:tr>
+        <w:tc>
+          <w:tcPr>
+            <w:tcW w:w="2335" w:type="dxa"/>
+          </w:tcPr>
+          <w:p>
+            <w:pPr>
+              <w:rPr>
+                <w:b/>
+                <w:bCs/>
+              </w:rPr>
+            </w:pPr>
+            <w:r>
+              <w:rPr>
+                <w:b/>
+                <w:bCs/>
+              </w:rPr>
+              <w:t>Fuentes</w:t>
+            </w:r>
+          </w:p>
+        </w:tc>
+        <w:tc>
+          <w:tcPr>
+            <w:tcW w:w="6681" w:type="dxa"/>
+          </w:tcPr>
+          <w:p>
+            <w:pPr>
+              <w:pStyle w:val="ListParagraph"/>
+              <w:numPr>
+                <w:ilvl w:val="0"/>
+                <w:numId w:val="3"/>
+              </w:numPr>
+            </w:pPr>
+            <w:r>
+              <w:t>Doris Chicaiza</w:t>
+            </w:r>
+          </w:p>
+        </w:tc>
+      </w:tr>
+      <w:tr>
+        <w:tc>
+          <w:tcPr>
+            <w:tcW w:w="2335" w:type="dxa"/>
+          </w:tcPr>
+          <w:p>
+            <w:pPr>
+              <w:rPr>
+                <w:b/>
+                <w:bCs/>
+              </w:rPr>
+            </w:pPr>
+            <w:r>
+              <w:rPr>
+                <w:b/>
+                <w:bCs/>
+              </w:rPr>
+              <w:t>Objetivos asociados</w:t>
+            </w:r>
+          </w:p>
+        </w:tc>
+        <w:tc>
+          <w:tcPr>
+            <w:tcW w:w="6681" w:type="dxa"/>
+          </w:tcPr>
+          <w:p>
+            <w:pPr>
+              <w:pStyle w:val="ListParagraph"/>
+              <w:numPr>
+                <w:ilvl w:val="0"/>
+                <w:numId w:val="3"/>
+              </w:numPr>
+            </w:pPr>
+            <w:r>
+              <w:t>OBJ-00</w:t>
+            </w:r>
+            <w:r>
+              <w:t>1</w:t>
+            </w:r>
+            <w:r>
+              <w:t xml:space="preserve"> </w:t>
+            </w:r>
+            <w:r>
+              <w:t>Gestionar información de tiendas</w:t>
+            </w:r>
+          </w:p>
+        </w:tc>
+      </w:tr>
+      <w:tr>
+        <w:tc>
+          <w:tcPr>
+            <w:tcW w:w="2335" w:type="dxa"/>
+          </w:tcPr>
+          <w:p>
+            <w:pPr>
+              <w:rPr>
+                <w:b/>
+                <w:bCs/>
+              </w:rPr>
+            </w:pPr>
+            <w:r>
+              <w:rPr>
+                <w:b/>
+                <w:bCs/>
+              </w:rPr>
               <w:t>Requisitos asociados</w:t>
             </w:r>
           </w:p>
@@ -8692,8 +9915,18 @@
             <w:tcW w:w="6681" w:type="dxa"/>
           </w:tcPr>
           <w:p>
-            <w:r>
-              <w:t>-</w:t>
+            <w:pPr>
+              <w:pStyle w:val="ListParagraph"/>
+              <w:numPr>
+                <w:ilvl w:val="0"/>
+                <w:numId w:val="3"/>
+              </w:numPr>
+            </w:pPr>
+            <w:r>
+              <w:t xml:space="preserve">IRQ-001 </w:t>
+            </w:r>
+            <w:r>
+              <w:t>Información sobre las tiendas</w:t>
             </w:r>
           </w:p>
         </w:tc>
@@ -8725,7 +9958,7 @@
           </w:tcPr>
           <w:p>
             <w:r>
-              <w:t>El sistema deberá ser capaz de funcionar en dispositivos con sistema operativo Android y iOS</w:t>
+              <w:t>El sistema deberá buscar y desplegar información sobre las tiendas que sea proporcionada por las mismas y que tenga una fecha de actualización de máximo 1 año</w:t>
             </w:r>
           </w:p>
         </w:tc>
@@ -8747,6 +9980,7 @@
                 <w:b/>
                 <w:bCs/>
               </w:rPr>
+              <w:lastRenderedPageBreak/>
               <w:t>Importancia</w:t>
             </w:r>
           </w:p>
@@ -8757,7 +9991,7 @@
           </w:tcPr>
           <w:p>
             <w:r>
-              <w:t>Por determinar</w:t>
+              <w:t>Importante</w:t>
             </w:r>
           </w:p>
         </w:tc>
@@ -8789,7 +10023,7 @@
           </w:tcPr>
           <w:p>
             <w:r>
-              <w:t>Por determinar</w:t>
+              <w:t>Urgente</w:t>
             </w:r>
           </w:p>
         </w:tc>

</xml_diff>